<commit_message>
update data resource content
</commit_message>
<xml_diff>
--- a/ProjectReport/Business Case_System_Design_Implementation.docx
+++ b/ProjectReport/Business Case_System_Design_Implementation.docx
@@ -1,6 +1,6 @@
 
 <file path=word/document.xml><?xml version="1.0" encoding="utf-8"?>
-<w:document xmlns:wpc="http://schemas.microsoft.com/office/word/2010/wordprocessingCanvas" xmlns:cx="http://schemas.microsoft.com/office/drawing/2014/chartex" xmlns:cx1="http://schemas.microsoft.com/office/drawing/2015/9/8/chartex" xmlns:cx2="http://schemas.microsoft.com/office/drawing/2015/10/21/chartex" xmlns:cx3="http://schemas.microsoft.com/office/drawing/2016/5/9/chartex" xmlns:cx4="http://schemas.microsoft.com/office/drawing/2016/5/10/chartex" xmlns:cx5="http://schemas.microsoft.com/office/drawing/2016/5/11/chartex" xmlns:cx6="http://schemas.microsoft.com/office/drawing/2016/5/12/chartex" xmlns:cx7="http://schemas.microsoft.com/office/drawing/2016/5/13/chartex" xmlns:cx8="http://schemas.microsoft.com/office/drawing/2016/5/14/chartex" xmlns:mc="http://schemas.openxmlformats.org/markup-compatibility/2006" xmlns:aink="http://schemas.microsoft.com/office/drawing/2016/ink" xmlns:am3d="http://schemas.microsoft.com/office/drawing/2017/model3d" xmlns:o="urn:schemas-microsoft-com:office:office" xmlns:r="http://schemas.openxmlformats.org/officeDocument/2006/relationships" xmlns:m="http://schemas.openxmlformats.org/officeDocument/2006/math" xmlns:v="urn:schemas-microsoft-com:vml" xmlns:wp14="http://schemas.microsoft.com/office/word/2010/wordprocessingDrawing" xmlns:wp="http://schemas.openxmlformats.org/drawingml/2006/wordprocessingDrawing" xmlns:w10="urn:schemas-microsoft-com:office:word" xmlns:w="http://schemas.openxmlformats.org/wordprocessingml/2006/main" xmlns:w14="http://schemas.microsoft.com/office/word/2010/wordml" xmlns:w15="http://schemas.microsoft.com/office/word/2012/wordml" xmlns:w16cex="http://schemas.microsoft.com/office/word/2018/wordml/cex" xmlns:w16cid="http://schemas.microsoft.com/office/word/2016/wordml/cid" xmlns:w16="http://schemas.microsoft.com/office/word/2018/wordml" xmlns:w16sdtdh="http://schemas.microsoft.com/office/word/2020/wordml/sdtdatahash" xmlns:w16se="http://schemas.microsoft.com/office/word/2015/wordml/symex" xmlns:wpg="http://schemas.microsoft.com/office/word/2010/wordprocessingGroup" xmlns:wpi="http://schemas.microsoft.com/office/word/2010/wordprocessingInk" xmlns:wne="http://schemas.microsoft.com/office/word/2006/wordml" xmlns:wps="http://schemas.microsoft.com/office/word/2010/wordprocessingShape" mc:Ignorable="w14 w15 w16se w16cid w16 w16cex w16sdtdh wp14">
+<w:document xmlns:wpc="http://schemas.microsoft.com/office/word/2010/wordprocessingCanvas" xmlns:cx="http://schemas.microsoft.com/office/drawing/2014/chartex" xmlns:cx1="http://schemas.microsoft.com/office/drawing/2015/9/8/chartex" xmlns:cx2="http://schemas.microsoft.com/office/drawing/2015/10/21/chartex" xmlns:cx3="http://schemas.microsoft.com/office/drawing/2016/5/9/chartex" xmlns:cx4="http://schemas.microsoft.com/office/drawing/2016/5/10/chartex" xmlns:cx5="http://schemas.microsoft.com/office/drawing/2016/5/11/chartex" xmlns:cx6="http://schemas.microsoft.com/office/drawing/2016/5/12/chartex" xmlns:cx7="http://schemas.microsoft.com/office/drawing/2016/5/13/chartex" xmlns:cx8="http://schemas.microsoft.com/office/drawing/2016/5/14/chartex" xmlns:mc="http://schemas.openxmlformats.org/markup-compatibility/2006" xmlns:aink="http://schemas.microsoft.com/office/drawing/2016/ink" xmlns:am3d="http://schemas.microsoft.com/office/drawing/2017/model3d" xmlns:o="urn:schemas-microsoft-com:office:office" xmlns:r="http://schemas.openxmlformats.org/officeDocument/2006/relationships" xmlns:m="http://schemas.openxmlformats.org/officeDocument/2006/math" xmlns:v="urn:schemas-microsoft-com:vml" xmlns:wp14="http://schemas.microsoft.com/office/word/2010/wordprocessingDrawing" xmlns:wp="http://schemas.openxmlformats.org/drawingml/2006/wordprocessingDrawing" xmlns:w10="urn:schemas-microsoft-com:office:word" xmlns:w="http://schemas.openxmlformats.org/wordprocessingml/2006/main" xmlns:w14="http://schemas.microsoft.com/office/word/2010/wordml" xmlns:w15="http://schemas.microsoft.com/office/word/2012/wordml" xmlns:w16cid="http://schemas.microsoft.com/office/word/2016/wordml/cid" xmlns:w16se="http://schemas.microsoft.com/office/word/2015/wordml/symex" xmlns:wpg="http://schemas.microsoft.com/office/word/2010/wordprocessingGroup" xmlns:wpi="http://schemas.microsoft.com/office/word/2010/wordprocessingInk" xmlns:wne="http://schemas.microsoft.com/office/word/2006/wordml" xmlns:wps="http://schemas.microsoft.com/office/word/2010/wordprocessingShape" mc:Ignorable="w14 w15 w16se w16cid wp14">
   <w:body>
     <w:p>
       <w:pPr>
@@ -112,7 +112,7 @@
     </w:p>
     <w:p>
       <w:pPr>
-        <w:pStyle w:val="a3"/>
+        <w:pStyle w:val="ListParagraph"/>
         <w:numPr>
           <w:ilvl w:val="0"/>
           <w:numId w:val="1"/>
@@ -315,7 +315,7 @@
     </w:p>
     <w:p>
       <w:pPr>
-        <w:pStyle w:val="a3"/>
+        <w:pStyle w:val="ListParagraph"/>
         <w:numPr>
           <w:ilvl w:val="0"/>
           <w:numId w:val="1"/>
@@ -342,7 +342,7 @@
     </w:p>
     <w:p>
       <w:pPr>
-        <w:pStyle w:val="a3"/>
+        <w:pStyle w:val="ListParagraph"/>
         <w:keepNext/>
         <w:ind w:left="567"/>
       </w:pPr>
@@ -400,7 +400,7 @@
     </w:p>
     <w:p>
       <w:pPr>
-        <w:pStyle w:val="a4"/>
+        <w:pStyle w:val="Caption"/>
         <w:jc w:val="center"/>
         <w:rPr>
           <w:rFonts w:cstheme="minorHAnsi"/>
@@ -473,6 +473,10 @@
       <w:pPr>
         <w:keepNext/>
         <w:spacing w:line="259" w:lineRule="auto"/>
+        <w:rPr>
+          <w:rFonts w:cstheme="minorHAnsi"/>
+          <w:i/>
+        </w:rPr>
       </w:pPr>
       <w:r>
         <w:rPr>
@@ -480,132 +484,17 @@
         </w:rPr>
         <w:br w:type="page"/>
       </w:r>
-      <w:r>
-        <w:rPr>
-          <w:rFonts w:cstheme="minorHAnsi"/>
-          <w:noProof/>
-        </w:rPr>
-        <w:lastRenderedPageBreak/>
-        <w:drawing>
-          <wp:inline distT="0" distB="0" distL="0" distR="0" wp14:anchorId="1290987E" wp14:editId="3341F9FB">
-            <wp:extent cx="5943600" cy="2922905"/>
-            <wp:effectExtent l="0" t="0" r="0" b="0"/>
-            <wp:docPr id="1" name="Picture 1"/>
-            <wp:cNvGraphicFramePr>
-              <a:graphicFrameLocks xmlns:a="http://schemas.openxmlformats.org/drawingml/2006/main" noChangeAspect="1"/>
-            </wp:cNvGraphicFramePr>
-            <a:graphic xmlns:a="http://schemas.openxmlformats.org/drawingml/2006/main">
-              <a:graphicData uri="http://schemas.openxmlformats.org/drawingml/2006/picture">
-                <pic:pic xmlns:pic="http://schemas.openxmlformats.org/drawingml/2006/picture">
-                  <pic:nvPicPr>
-                    <pic:cNvPr id="1" name="Picture4.png"/>
-                    <pic:cNvPicPr/>
-                  </pic:nvPicPr>
-                  <pic:blipFill>
-                    <a:blip r:embed="rId8" cstate="print">
-                      <a:extLst>
-                        <a:ext uri="{28A0092B-C50C-407E-A947-70E740481C1C}">
-                          <a14:useLocalDpi xmlns:a14="http://schemas.microsoft.com/office/drawing/2010/main" val="0"/>
-                        </a:ext>
-                      </a:extLst>
-                    </a:blip>
-                    <a:stretch>
-                      <a:fillRect/>
-                    </a:stretch>
-                  </pic:blipFill>
-                  <pic:spPr>
-                    <a:xfrm>
-                      <a:off x="0" y="0"/>
-                      <a:ext cx="5943600" cy="2922905"/>
-                    </a:xfrm>
-                    <a:prstGeom prst="rect">
-                      <a:avLst/>
-                    </a:prstGeom>
-                  </pic:spPr>
-                </pic:pic>
-              </a:graphicData>
-            </a:graphic>
-          </wp:inline>
-        </w:drawing>
-      </w:r>
-    </w:p>
-    <w:p>
-      <w:pPr>
-        <w:pStyle w:val="a4"/>
-        <w:jc w:val="center"/>
-        <w:rPr>
-          <w:rFonts w:cstheme="minorHAnsi"/>
-          <w:i w:val="0"/>
-        </w:rPr>
-      </w:pPr>
-      <w:r>
-        <w:rPr>
-          <w:i w:val="0"/>
-        </w:rPr>
-        <w:t xml:space="preserve">Figure </w:t>
-      </w:r>
-      <w:r>
-        <w:rPr>
-          <w:i w:val="0"/>
-        </w:rPr>
-        <w:fldChar w:fldCharType="begin"/>
-      </w:r>
-      <w:r>
-        <w:rPr>
-          <w:i w:val="0"/>
-        </w:rPr>
-        <w:instrText xml:space="preserve"> SEQ Figure \* ARABIC </w:instrText>
-      </w:r>
-      <w:r>
-        <w:rPr>
-          <w:i w:val="0"/>
-        </w:rPr>
-        <w:fldChar w:fldCharType="separate"/>
-      </w:r>
-      <w:r>
-        <w:rPr>
-          <w:i w:val="0"/>
-          <w:noProof/>
-        </w:rPr>
-        <w:t>2</w:t>
-      </w:r>
-      <w:r>
-        <w:rPr>
-          <w:i w:val="0"/>
-        </w:rPr>
-        <w:fldChar w:fldCharType="end"/>
-      </w:r>
-      <w:r>
-        <w:rPr>
-          <w:i w:val="0"/>
-        </w:rPr>
-        <w:t xml:space="preserve"> </w:t>
-      </w:r>
-      <w:proofErr w:type="spellStart"/>
-      <w:r>
-        <w:rPr>
-          <w:i w:val="0"/>
-        </w:rPr>
-        <w:t>CovidDetector</w:t>
-      </w:r>
-      <w:proofErr w:type="spellEnd"/>
-      <w:r>
-        <w:rPr>
-          <w:i w:val="0"/>
-        </w:rPr>
-        <w:t xml:space="preserve"> System - System Architecture</w:t>
-      </w:r>
-    </w:p>
-    <w:p>
-      <w:pPr>
-        <w:rPr>
-          <w:rFonts w:cstheme="minorHAnsi"/>
-        </w:rPr>
-      </w:pPr>
-    </w:p>
-    <w:p>
-      <w:pPr>
-        <w:pStyle w:val="a3"/>
+    </w:p>
+    <w:p>
+      <w:pPr>
+        <w:rPr>
+          <w:rFonts w:cstheme="minorHAnsi"/>
+        </w:rPr>
+      </w:pPr>
+    </w:p>
+    <w:p>
+      <w:pPr>
+        <w:pStyle w:val="ListParagraph"/>
         <w:numPr>
           <w:ilvl w:val="0"/>
           <w:numId w:val="1"/>
@@ -632,7 +521,7 @@
     </w:p>
     <w:p>
       <w:pPr>
-        <w:pStyle w:val="a3"/>
+        <w:pStyle w:val="ListParagraph"/>
         <w:numPr>
           <w:ilvl w:val="1"/>
           <w:numId w:val="5"/>
@@ -684,7 +573,7 @@
     <w:p>
       <w:pPr>
         <w:rPr>
-          <w:rFonts w:cstheme="minorHAnsi" w:hint="eastAsia"/>
+          <w:rFonts w:cstheme="minorHAnsi"/>
           <w:b/>
           <w:bCs/>
         </w:rPr>
@@ -707,7 +596,7 @@
                     <pic:cNvPicPr/>
                   </pic:nvPicPr>
                   <pic:blipFill>
-                    <a:blip r:embed="rId9"/>
+                    <a:blip r:embed="rId8"/>
                     <a:stretch>
                       <a:fillRect/>
                     </a:stretch>
@@ -730,7 +619,7 @@
     </w:p>
     <w:p>
       <w:pPr>
-        <w:pStyle w:val="a3"/>
+        <w:pStyle w:val="ListParagraph"/>
         <w:numPr>
           <w:ilvl w:val="1"/>
           <w:numId w:val="5"/>
@@ -750,31 +639,601 @@
           <w:bCs/>
           <w:sz w:val="36"/>
         </w:rPr>
+        <w:t>Data Resources</w:t>
+      </w:r>
+    </w:p>
+    <w:p>
+      <w:pPr>
+        <w:rPr>
+          <w:rFonts w:cstheme="minorHAnsi"/>
+          <w:bCs/>
+        </w:rPr>
+      </w:pPr>
+      <w:r>
+        <w:rPr>
+          <w:rFonts w:cstheme="minorHAnsi"/>
+          <w:bCs/>
+        </w:rPr>
+        <w:t xml:space="preserve">The data used for the training of model is from the </w:t>
+      </w:r>
+      <w:proofErr w:type="spellStart"/>
+      <w:r>
+        <w:rPr>
+          <w:rFonts w:cstheme="minorHAnsi"/>
+          <w:bCs/>
+        </w:rPr>
+        <w:t>Isralei</w:t>
+      </w:r>
+      <w:proofErr w:type="spellEnd"/>
+      <w:r>
+        <w:rPr>
+          <w:rFonts w:cstheme="minorHAnsi"/>
+          <w:bCs/>
+        </w:rPr>
+        <w:t xml:space="preserve"> Ministry of Health website. The </w:t>
+      </w:r>
+      <w:r>
+        <w:rPr>
+          <w:rFonts w:cstheme="minorHAnsi"/>
+          <w:bCs/>
+        </w:rPr>
+        <w:t>description of the data is shown in the table below.</w:t>
+      </w:r>
+    </w:p>
+    <w:tbl>
+      <w:tblPr>
+        <w:tblStyle w:val="TableGrid"/>
+        <w:tblW w:w="0" w:type="auto"/>
+        <w:tblLook w:val="04A0" w:firstRow="1" w:lastRow="0" w:firstColumn="1" w:lastColumn="0" w:noHBand="0" w:noVBand="1"/>
+      </w:tblPr>
+      <w:tblGrid>
+        <w:gridCol w:w="2515"/>
+        <w:gridCol w:w="6835"/>
+      </w:tblGrid>
+      <w:tr>
+        <w:tc>
+          <w:tcPr>
+            <w:tcW w:w="2515" w:type="dxa"/>
+            <w:shd w:val="clear" w:color="auto" w:fill="00B0F0"/>
+          </w:tcPr>
+          <w:p>
+            <w:pPr>
+              <w:rPr>
+                <w:rFonts w:cstheme="minorHAnsi"/>
+                <w:bCs/>
+              </w:rPr>
+            </w:pPr>
+            <w:r>
+              <w:rPr>
+                <w:rFonts w:cstheme="minorHAnsi"/>
+                <w:bCs/>
+              </w:rPr>
+              <w:t>Data Columns</w:t>
+            </w:r>
+          </w:p>
+        </w:tc>
+        <w:tc>
+          <w:tcPr>
+            <w:tcW w:w="6835" w:type="dxa"/>
+            <w:shd w:val="clear" w:color="auto" w:fill="00B0F0"/>
+          </w:tcPr>
+          <w:p>
+            <w:pPr>
+              <w:rPr>
+                <w:rFonts w:cstheme="minorHAnsi"/>
+                <w:bCs/>
+              </w:rPr>
+            </w:pPr>
+            <w:r>
+              <w:rPr>
+                <w:rFonts w:cstheme="minorHAnsi"/>
+                <w:bCs/>
+              </w:rPr>
+              <w:t>Value/Format</w:t>
+            </w:r>
+          </w:p>
+        </w:tc>
+      </w:tr>
+      <w:tr>
+        <w:tc>
+          <w:tcPr>
+            <w:tcW w:w="2515" w:type="dxa"/>
+          </w:tcPr>
+          <w:p>
+            <w:pPr>
+              <w:rPr>
+                <w:rFonts w:cstheme="minorHAnsi"/>
+                <w:bCs/>
+              </w:rPr>
+            </w:pPr>
+            <w:proofErr w:type="spellStart"/>
+            <w:r>
+              <w:rPr>
+                <w:rFonts w:cstheme="minorHAnsi"/>
+                <w:bCs/>
+              </w:rPr>
+              <w:t>Test_date</w:t>
+            </w:r>
+            <w:proofErr w:type="spellEnd"/>
+          </w:p>
+        </w:tc>
+        <w:tc>
+          <w:tcPr>
+            <w:tcW w:w="6835" w:type="dxa"/>
+          </w:tcPr>
+          <w:p>
+            <w:pPr>
+              <w:rPr>
+                <w:rFonts w:cstheme="minorHAnsi"/>
+                <w:bCs/>
+              </w:rPr>
+            </w:pPr>
+            <w:r>
+              <w:rPr>
+                <w:rFonts w:cstheme="minorHAnsi"/>
+                <w:bCs/>
+              </w:rPr>
+              <w:t>In the format of dd/mm/</w:t>
+            </w:r>
+            <w:proofErr w:type="spellStart"/>
+            <w:r>
+              <w:rPr>
+                <w:rFonts w:cstheme="minorHAnsi"/>
+                <w:bCs/>
+              </w:rPr>
+              <w:t>yyyy</w:t>
+            </w:r>
+            <w:proofErr w:type="spellEnd"/>
+          </w:p>
+        </w:tc>
+      </w:tr>
+      <w:tr>
+        <w:tc>
+          <w:tcPr>
+            <w:tcW w:w="2515" w:type="dxa"/>
+          </w:tcPr>
+          <w:p>
+            <w:pPr>
+              <w:rPr>
+                <w:rFonts w:cstheme="minorHAnsi"/>
+                <w:bCs/>
+              </w:rPr>
+            </w:pPr>
+            <w:r>
+              <w:rPr>
+                <w:rFonts w:cstheme="minorHAnsi"/>
+                <w:bCs/>
+              </w:rPr>
+              <w:t>Cough</w:t>
+            </w:r>
+          </w:p>
+        </w:tc>
+        <w:tc>
+          <w:tcPr>
+            <w:tcW w:w="6835" w:type="dxa"/>
+            <w:vMerge w:val="restart"/>
+          </w:tcPr>
+          <w:p>
+            <w:pPr>
+              <w:rPr>
+                <w:rFonts w:cstheme="minorHAnsi"/>
+                <w:bCs/>
+              </w:rPr>
+            </w:pPr>
+            <w:r>
+              <w:rPr>
+                <w:rFonts w:cstheme="minorHAnsi"/>
+                <w:bCs/>
+              </w:rPr>
+              <w:t>0 and 1</w:t>
+            </w:r>
+          </w:p>
+          <w:p>
+            <w:pPr>
+              <w:rPr>
+                <w:rFonts w:cstheme="minorHAnsi"/>
+                <w:bCs/>
+              </w:rPr>
+            </w:pPr>
+          </w:p>
+        </w:tc>
+      </w:tr>
+      <w:tr>
+        <w:tc>
+          <w:tcPr>
+            <w:tcW w:w="2515" w:type="dxa"/>
+          </w:tcPr>
+          <w:p>
+            <w:pPr>
+              <w:rPr>
+                <w:rFonts w:cstheme="minorHAnsi"/>
+                <w:bCs/>
+              </w:rPr>
+            </w:pPr>
+            <w:r>
+              <w:rPr>
+                <w:rFonts w:cstheme="minorHAnsi"/>
+                <w:bCs/>
+              </w:rPr>
+              <w:t>Fever</w:t>
+            </w:r>
+          </w:p>
+        </w:tc>
+        <w:tc>
+          <w:tcPr>
+            <w:tcW w:w="6835" w:type="dxa"/>
+            <w:vMerge/>
+          </w:tcPr>
+          <w:p>
+            <w:pPr>
+              <w:rPr>
+                <w:rFonts w:cstheme="minorHAnsi"/>
+                <w:bCs/>
+              </w:rPr>
+            </w:pPr>
+          </w:p>
+        </w:tc>
+      </w:tr>
+      <w:tr>
+        <w:tc>
+          <w:tcPr>
+            <w:tcW w:w="2515" w:type="dxa"/>
+          </w:tcPr>
+          <w:p>
+            <w:pPr>
+              <w:rPr>
+                <w:rFonts w:cstheme="minorHAnsi"/>
+                <w:bCs/>
+              </w:rPr>
+            </w:pPr>
+            <w:proofErr w:type="spellStart"/>
+            <w:r>
+              <w:rPr>
+                <w:rFonts w:cstheme="minorHAnsi"/>
+                <w:bCs/>
+              </w:rPr>
+              <w:t>Sore_throat</w:t>
+            </w:r>
+            <w:proofErr w:type="spellEnd"/>
+            <w:r>
+              <w:rPr>
+                <w:rFonts w:cstheme="minorHAnsi"/>
+                <w:bCs/>
+              </w:rPr>
+              <w:t>_</w:t>
+            </w:r>
+          </w:p>
+        </w:tc>
+        <w:tc>
+          <w:tcPr>
+            <w:tcW w:w="6835" w:type="dxa"/>
+            <w:vMerge/>
+          </w:tcPr>
+          <w:p>
+            <w:pPr>
+              <w:rPr>
+                <w:rFonts w:cstheme="minorHAnsi"/>
+                <w:bCs/>
+              </w:rPr>
+            </w:pPr>
+          </w:p>
+        </w:tc>
+      </w:tr>
+      <w:tr>
+        <w:tc>
+          <w:tcPr>
+            <w:tcW w:w="2515" w:type="dxa"/>
+          </w:tcPr>
+          <w:p>
+            <w:pPr>
+              <w:rPr>
+                <w:rFonts w:cstheme="minorHAnsi"/>
+                <w:bCs/>
+              </w:rPr>
+            </w:pPr>
+            <w:proofErr w:type="spellStart"/>
+            <w:r>
+              <w:rPr>
+                <w:rFonts w:cstheme="minorHAnsi"/>
+                <w:bCs/>
+              </w:rPr>
+              <w:t>Shortness_of_breath</w:t>
+            </w:r>
+            <w:proofErr w:type="spellEnd"/>
+          </w:p>
+        </w:tc>
+        <w:tc>
+          <w:tcPr>
+            <w:tcW w:w="6835" w:type="dxa"/>
+            <w:vMerge/>
+          </w:tcPr>
+          <w:p>
+            <w:pPr>
+              <w:rPr>
+                <w:rFonts w:cstheme="minorHAnsi"/>
+                <w:bCs/>
+              </w:rPr>
+            </w:pPr>
+          </w:p>
+        </w:tc>
+      </w:tr>
+      <w:tr>
+        <w:tc>
+          <w:tcPr>
+            <w:tcW w:w="2515" w:type="dxa"/>
+          </w:tcPr>
+          <w:p>
+            <w:pPr>
+              <w:rPr>
+                <w:rFonts w:cstheme="minorHAnsi"/>
+                <w:bCs/>
+              </w:rPr>
+            </w:pPr>
+            <w:proofErr w:type="spellStart"/>
+            <w:r>
+              <w:rPr>
+                <w:rFonts w:cstheme="minorHAnsi"/>
+                <w:bCs/>
+              </w:rPr>
+              <w:t>Head_ache</w:t>
+            </w:r>
+            <w:proofErr w:type="spellEnd"/>
+          </w:p>
+        </w:tc>
+        <w:tc>
+          <w:tcPr>
+            <w:tcW w:w="6835" w:type="dxa"/>
+            <w:vMerge/>
+          </w:tcPr>
+          <w:p>
+            <w:pPr>
+              <w:rPr>
+                <w:rFonts w:cstheme="minorHAnsi"/>
+                <w:bCs/>
+              </w:rPr>
+            </w:pPr>
+          </w:p>
+        </w:tc>
+      </w:tr>
+      <w:tr>
+        <w:tc>
+          <w:tcPr>
+            <w:tcW w:w="2515" w:type="dxa"/>
+          </w:tcPr>
+          <w:p>
+            <w:pPr>
+              <w:rPr>
+                <w:rFonts w:cstheme="minorHAnsi"/>
+                <w:bCs/>
+              </w:rPr>
+            </w:pPr>
+            <w:proofErr w:type="spellStart"/>
+            <w:r>
+              <w:rPr>
+                <w:rFonts w:cstheme="minorHAnsi"/>
+                <w:bCs/>
+              </w:rPr>
+              <w:t>Corona_result</w:t>
+            </w:r>
+            <w:proofErr w:type="spellEnd"/>
+          </w:p>
+        </w:tc>
+        <w:tc>
+          <w:tcPr>
+            <w:tcW w:w="6835" w:type="dxa"/>
+          </w:tcPr>
+          <w:p>
+            <w:pPr>
+              <w:rPr>
+                <w:rFonts w:cstheme="minorHAnsi"/>
+                <w:bCs/>
+              </w:rPr>
+            </w:pPr>
+            <w:r>
+              <w:rPr>
+                <w:rFonts w:cstheme="minorHAnsi"/>
+                <w:bCs/>
+              </w:rPr>
+              <w:t>Negative, Positive, Other</w:t>
+            </w:r>
+          </w:p>
+        </w:tc>
+      </w:tr>
+      <w:tr>
+        <w:tc>
+          <w:tcPr>
+            <w:tcW w:w="2515" w:type="dxa"/>
+          </w:tcPr>
+          <w:p>
+            <w:pPr>
+              <w:rPr>
+                <w:rFonts w:cstheme="minorHAnsi"/>
+                <w:bCs/>
+              </w:rPr>
+            </w:pPr>
+            <w:r>
+              <w:rPr>
+                <w:rFonts w:cstheme="minorHAnsi"/>
+                <w:bCs/>
+              </w:rPr>
+              <w:t>Age_60_and_above</w:t>
+            </w:r>
+          </w:p>
+        </w:tc>
+        <w:tc>
+          <w:tcPr>
+            <w:tcW w:w="6835" w:type="dxa"/>
+          </w:tcPr>
+          <w:p>
+            <w:pPr>
+              <w:rPr>
+                <w:rFonts w:cstheme="minorHAnsi"/>
+                <w:bCs/>
+              </w:rPr>
+            </w:pPr>
+            <w:r>
+              <w:rPr>
+                <w:rFonts w:cstheme="minorHAnsi"/>
+                <w:bCs/>
+              </w:rPr>
+              <w:t>Yes, No</w:t>
+            </w:r>
+          </w:p>
+        </w:tc>
+      </w:tr>
+      <w:tr>
+        <w:tc>
+          <w:tcPr>
+            <w:tcW w:w="2515" w:type="dxa"/>
+          </w:tcPr>
+          <w:p>
+            <w:pPr>
+              <w:rPr>
+                <w:rFonts w:cstheme="minorHAnsi"/>
+                <w:bCs/>
+              </w:rPr>
+            </w:pPr>
+            <w:r>
+              <w:rPr>
+                <w:rFonts w:cstheme="minorHAnsi"/>
+                <w:bCs/>
+              </w:rPr>
+              <w:t>Gender</w:t>
+            </w:r>
+          </w:p>
+        </w:tc>
+        <w:tc>
+          <w:tcPr>
+            <w:tcW w:w="6835" w:type="dxa"/>
+          </w:tcPr>
+          <w:p>
+            <w:pPr>
+              <w:rPr>
+                <w:rFonts w:cstheme="minorHAnsi"/>
+                <w:bCs/>
+              </w:rPr>
+            </w:pPr>
+            <w:r>
+              <w:rPr>
+                <w:rFonts w:cstheme="minorHAnsi"/>
+                <w:bCs/>
+              </w:rPr>
+              <w:t>Female, Male</w:t>
+            </w:r>
+          </w:p>
+        </w:tc>
+      </w:tr>
+      <w:tr>
+        <w:tc>
+          <w:tcPr>
+            <w:tcW w:w="2515" w:type="dxa"/>
+          </w:tcPr>
+          <w:p>
+            <w:pPr>
+              <w:rPr>
+                <w:rFonts w:cstheme="minorHAnsi"/>
+                <w:bCs/>
+              </w:rPr>
+            </w:pPr>
+            <w:proofErr w:type="spellStart"/>
+            <w:r>
+              <w:rPr>
+                <w:rFonts w:cstheme="minorHAnsi"/>
+                <w:bCs/>
+              </w:rPr>
+              <w:t>Test_indication</w:t>
+            </w:r>
+            <w:proofErr w:type="spellEnd"/>
+          </w:p>
+        </w:tc>
+        <w:tc>
+          <w:tcPr>
+            <w:tcW w:w="6835" w:type="dxa"/>
+          </w:tcPr>
+          <w:p>
+            <w:pPr>
+              <w:rPr>
+                <w:rFonts w:cstheme="minorHAnsi"/>
+                <w:bCs/>
+              </w:rPr>
+            </w:pPr>
+            <w:r>
+              <w:rPr>
+                <w:rFonts w:cstheme="minorHAnsi"/>
+                <w:bCs/>
+              </w:rPr>
+              <w:t>Aboard, Contact with confirmed, Other</w:t>
+            </w:r>
+          </w:p>
+        </w:tc>
+      </w:tr>
+    </w:tbl>
+    <w:p>
+      <w:pPr>
+        <w:rPr>
+          <w:rFonts w:cstheme="minorHAnsi"/>
+          <w:bCs/>
+        </w:rPr>
+      </w:pPr>
+    </w:p>
+    <w:p>
+      <w:pPr>
+        <w:rPr>
+          <w:rFonts w:cstheme="minorHAnsi"/>
+          <w:bCs/>
+        </w:rPr>
+      </w:pPr>
+      <w:r>
+        <w:rPr>
+          <w:rFonts w:cstheme="minorHAnsi"/>
+          <w:bCs/>
+        </w:rPr>
         <w:lastRenderedPageBreak/>
-        <w:t>Data Resources</w:t>
-      </w:r>
-    </w:p>
-    <w:p>
-      <w:pPr>
-        <w:rPr>
-          <w:rFonts w:cstheme="minorHAnsi"/>
-          <w:b/>
-          <w:bCs/>
-        </w:rPr>
-      </w:pPr>
-    </w:p>
-    <w:p>
-      <w:pPr>
-        <w:rPr>
-          <w:rFonts w:cstheme="minorHAnsi"/>
-          <w:b/>
-          <w:bCs/>
-        </w:rPr>
-      </w:pPr>
-    </w:p>
-    <w:p>
-      <w:pPr>
-        <w:pStyle w:val="a3"/>
+        <w:t xml:space="preserve">The Covid-19 data used for the chatbot feature is web scraped from the Singapore Ministry of Health website and </w:t>
+      </w:r>
+      <w:proofErr w:type="spellStart"/>
+      <w:r>
+        <w:rPr>
+          <w:rFonts w:cstheme="minorHAnsi"/>
+          <w:bCs/>
+        </w:rPr>
+        <w:t>Worldometer</w:t>
+      </w:r>
+      <w:proofErr w:type="spellEnd"/>
+      <w:r>
+        <w:rPr>
+          <w:rFonts w:cstheme="minorHAnsi"/>
+          <w:bCs/>
+        </w:rPr>
+        <w:t xml:space="preserve"> website. The Covid-19 information provided in </w:t>
+      </w:r>
+      <w:proofErr w:type="spellStart"/>
+      <w:r>
+        <w:rPr>
+          <w:rFonts w:cstheme="minorHAnsi"/>
+          <w:bCs/>
+        </w:rPr>
+        <w:t>Worldometer</w:t>
+      </w:r>
+      <w:proofErr w:type="spellEnd"/>
+      <w:r>
+        <w:rPr>
+          <w:rFonts w:cstheme="minorHAnsi"/>
+          <w:bCs/>
+        </w:rPr>
+        <w:t xml:space="preserve"> are gathered through official reports, directly from government’s communication channels. The information was also used by Johns Hopkins CSSE, Financial Times, The New York Times, Business Insider and many others.</w:t>
+      </w:r>
+      <w:r>
+        <w:rPr>
+          <w:rFonts w:cstheme="minorHAnsi"/>
+          <w:bCs/>
+        </w:rPr>
+        <w:t xml:space="preserve"> Information that was scraped from these websites are the number of Covid-19 cases currently and latest article regarding to Covid-19.</w:t>
+      </w:r>
+    </w:p>
+    <w:p>
+      <w:pPr>
+        <w:pStyle w:val="ListParagraph"/>
         <w:numPr>
           <w:ilvl w:val="1"/>
           <w:numId w:val="5"/>
@@ -799,7 +1258,7 @@
     </w:p>
     <w:p>
       <w:pPr>
-        <w:pStyle w:val="a3"/>
+        <w:pStyle w:val="ListParagraph"/>
         <w:numPr>
           <w:ilvl w:val="2"/>
           <w:numId w:val="5"/>
@@ -830,19 +1289,21 @@
           <w:bCs/>
         </w:rPr>
       </w:pPr>
-    </w:p>
-    <w:p>
-      <w:pPr>
-        <w:rPr>
-          <w:rFonts w:cstheme="minorHAnsi"/>
-          <w:b/>
-          <w:bCs/>
-        </w:rPr>
-      </w:pPr>
-    </w:p>
-    <w:p>
-      <w:pPr>
-        <w:pStyle w:val="a3"/>
+      <w:bookmarkStart w:id="0" w:name="_GoBack"/>
+      <w:bookmarkEnd w:id="0"/>
+    </w:p>
+    <w:p>
+      <w:pPr>
+        <w:rPr>
+          <w:rFonts w:cstheme="minorHAnsi"/>
+          <w:b/>
+          <w:bCs/>
+        </w:rPr>
+      </w:pPr>
+    </w:p>
+    <w:p>
+      <w:pPr>
+        <w:pStyle w:val="ListParagraph"/>
         <w:numPr>
           <w:ilvl w:val="2"/>
           <w:numId w:val="5"/>
@@ -867,7 +1328,7 @@
     </w:p>
     <w:p>
       <w:pPr>
-        <w:pStyle w:val="a3"/>
+        <w:pStyle w:val="ListParagraph"/>
         <w:numPr>
           <w:ilvl w:val="1"/>
           <w:numId w:val="4"/>
@@ -885,7 +1346,7 @@
     </w:p>
     <w:p>
       <w:pPr>
-        <w:pStyle w:val="a3"/>
+        <w:pStyle w:val="ListParagraph"/>
         <w:numPr>
           <w:ilvl w:val="2"/>
           <w:numId w:val="4"/>
@@ -903,7 +1364,7 @@
     </w:p>
     <w:p>
       <w:pPr>
-        <w:pStyle w:val="a3"/>
+        <w:pStyle w:val="ListParagraph"/>
         <w:numPr>
           <w:ilvl w:val="2"/>
           <w:numId w:val="4"/>
@@ -921,7 +1382,7 @@
     </w:p>
     <w:p>
       <w:pPr>
-        <w:pStyle w:val="a3"/>
+        <w:pStyle w:val="ListParagraph"/>
         <w:numPr>
           <w:ilvl w:val="2"/>
           <w:numId w:val="4"/>
@@ -980,24 +1441,24 @@
     <w:p>
       <w:pPr>
         <w:rPr>
-          <w:rFonts w:cstheme="minorHAnsi" w:hint="eastAsia"/>
-          <w:b/>
-          <w:bCs/>
-        </w:rPr>
-      </w:pPr>
-    </w:p>
-    <w:p>
-      <w:pPr>
-        <w:rPr>
-          <w:rFonts w:cstheme="minorHAnsi"/>
-          <w:b/>
-          <w:bCs/>
-        </w:rPr>
-      </w:pPr>
-    </w:p>
-    <w:p>
-      <w:pPr>
-        <w:pStyle w:val="a3"/>
+          <w:rFonts w:cstheme="minorHAnsi"/>
+          <w:b/>
+          <w:bCs/>
+        </w:rPr>
+      </w:pPr>
+    </w:p>
+    <w:p>
+      <w:pPr>
+        <w:rPr>
+          <w:rFonts w:cstheme="minorHAnsi"/>
+          <w:b/>
+          <w:bCs/>
+        </w:rPr>
+      </w:pPr>
+    </w:p>
+    <w:p>
+      <w:pPr>
+        <w:pStyle w:val="ListParagraph"/>
         <w:numPr>
           <w:ilvl w:val="1"/>
           <w:numId w:val="5"/>
@@ -1031,7 +1492,7 @@
     </w:p>
     <w:p>
       <w:pPr>
-        <w:pStyle w:val="a3"/>
+        <w:pStyle w:val="ListParagraph"/>
         <w:numPr>
           <w:ilvl w:val="2"/>
           <w:numId w:val="5"/>
@@ -1074,7 +1535,7 @@
     </w:p>
     <w:p>
       <w:pPr>
-        <w:pStyle w:val="a3"/>
+        <w:pStyle w:val="ListParagraph"/>
         <w:numPr>
           <w:ilvl w:val="2"/>
           <w:numId w:val="5"/>
@@ -1126,7 +1587,7 @@
     </w:p>
     <w:p>
       <w:pPr>
-        <w:pStyle w:val="a3"/>
+        <w:pStyle w:val="ListParagraph"/>
         <w:numPr>
           <w:ilvl w:val="1"/>
           <w:numId w:val="5"/>
@@ -1160,7 +1621,7 @@
     </w:p>
     <w:p>
       <w:pPr>
-        <w:pStyle w:val="a3"/>
+        <w:pStyle w:val="ListParagraph"/>
         <w:numPr>
           <w:ilvl w:val="2"/>
           <w:numId w:val="5"/>
@@ -1203,7 +1664,7 @@
     </w:p>
     <w:p>
       <w:pPr>
-        <w:pStyle w:val="a3"/>
+        <w:pStyle w:val="ListParagraph"/>
         <w:numPr>
           <w:ilvl w:val="2"/>
           <w:numId w:val="5"/>
@@ -1238,60 +1699,60 @@
     <w:p>
       <w:pPr>
         <w:rPr>
-          <w:rFonts w:cstheme="minorHAnsi" w:hint="eastAsia"/>
-          <w:b/>
-          <w:bCs/>
-        </w:rPr>
-      </w:pPr>
-    </w:p>
-    <w:p>
-      <w:pPr>
-        <w:rPr>
-          <w:rFonts w:cstheme="minorHAnsi"/>
-          <w:b/>
-          <w:bCs/>
-        </w:rPr>
-      </w:pPr>
-    </w:p>
-    <w:p>
-      <w:pPr>
-        <w:rPr>
-          <w:rFonts w:cstheme="minorHAnsi"/>
-          <w:b/>
-          <w:bCs/>
-        </w:rPr>
-      </w:pPr>
-    </w:p>
-    <w:p>
-      <w:pPr>
-        <w:rPr>
-          <w:rFonts w:cstheme="minorHAnsi"/>
-          <w:b/>
-          <w:bCs/>
-        </w:rPr>
-      </w:pPr>
-    </w:p>
-    <w:p>
-      <w:pPr>
-        <w:rPr>
-          <w:rFonts w:cstheme="minorHAnsi" w:hint="eastAsia"/>
-          <w:b/>
-          <w:bCs/>
-        </w:rPr>
-      </w:pPr>
-    </w:p>
-    <w:p>
-      <w:pPr>
-        <w:rPr>
-          <w:rFonts w:cstheme="minorHAnsi" w:hint="eastAsia"/>
-          <w:b/>
-          <w:bCs/>
-        </w:rPr>
-      </w:pPr>
-    </w:p>
-    <w:p>
-      <w:pPr>
-        <w:pStyle w:val="a3"/>
+          <w:rFonts w:cstheme="minorHAnsi"/>
+          <w:b/>
+          <w:bCs/>
+        </w:rPr>
+      </w:pPr>
+    </w:p>
+    <w:p>
+      <w:pPr>
+        <w:rPr>
+          <w:rFonts w:cstheme="minorHAnsi"/>
+          <w:b/>
+          <w:bCs/>
+        </w:rPr>
+      </w:pPr>
+    </w:p>
+    <w:p>
+      <w:pPr>
+        <w:rPr>
+          <w:rFonts w:cstheme="minorHAnsi"/>
+          <w:b/>
+          <w:bCs/>
+        </w:rPr>
+      </w:pPr>
+    </w:p>
+    <w:p>
+      <w:pPr>
+        <w:rPr>
+          <w:rFonts w:cstheme="minorHAnsi"/>
+          <w:b/>
+          <w:bCs/>
+        </w:rPr>
+      </w:pPr>
+    </w:p>
+    <w:p>
+      <w:pPr>
+        <w:rPr>
+          <w:rFonts w:cstheme="minorHAnsi"/>
+          <w:b/>
+          <w:bCs/>
+        </w:rPr>
+      </w:pPr>
+    </w:p>
+    <w:p>
+      <w:pPr>
+        <w:rPr>
+          <w:rFonts w:cstheme="minorHAnsi"/>
+          <w:b/>
+          <w:bCs/>
+        </w:rPr>
+      </w:pPr>
+    </w:p>
+    <w:p>
+      <w:pPr>
+        <w:pStyle w:val="ListParagraph"/>
         <w:numPr>
           <w:ilvl w:val="1"/>
           <w:numId w:val="5"/>
@@ -1316,7 +1777,7 @@
     </w:p>
     <w:p>
       <w:pPr>
-        <w:pStyle w:val="a3"/>
+        <w:pStyle w:val="ListParagraph"/>
         <w:numPr>
           <w:ilvl w:val="1"/>
           <w:numId w:val="4"/>
@@ -1334,7 +1795,7 @@
     </w:p>
     <w:p>
       <w:pPr>
-        <w:pStyle w:val="a3"/>
+        <w:pStyle w:val="ListParagraph"/>
         <w:ind w:left="1440"/>
         <w:rPr>
           <w:rFonts w:cstheme="minorHAnsi"/>
@@ -1349,7 +1810,7 @@
     </w:p>
     <w:p>
       <w:pPr>
-        <w:pStyle w:val="a3"/>
+        <w:pStyle w:val="ListParagraph"/>
         <w:numPr>
           <w:ilvl w:val="2"/>
           <w:numId w:val="4"/>
@@ -1400,7 +1861,7 @@
     </w:p>
     <w:p>
       <w:pPr>
-        <w:pStyle w:val="a3"/>
+        <w:pStyle w:val="ListParagraph"/>
         <w:numPr>
           <w:ilvl w:val="2"/>
           <w:numId w:val="4"/>
@@ -1444,7 +1905,7 @@
     </w:p>
     <w:p>
       <w:pPr>
-        <w:pStyle w:val="a3"/>
+        <w:pStyle w:val="ListParagraph"/>
         <w:numPr>
           <w:ilvl w:val="2"/>
           <w:numId w:val="4"/>
@@ -1525,7 +1986,7 @@
     </w:p>
     <w:p>
       <w:pPr>
-        <w:pStyle w:val="a3"/>
+        <w:pStyle w:val="ListParagraph"/>
         <w:numPr>
           <w:ilvl w:val="0"/>
           <w:numId w:val="1"/>
@@ -1562,7 +2023,7 @@
     </w:p>
     <w:p>
       <w:pPr>
-        <w:pStyle w:val="a3"/>
+        <w:pStyle w:val="ListParagraph"/>
         <w:numPr>
           <w:ilvl w:val="1"/>
           <w:numId w:val="6"/>
@@ -1617,35 +2078,35 @@
     </w:p>
     <w:p>
       <w:pPr>
-        <w:pStyle w:val="a3"/>
+        <w:pStyle w:val="ListParagraph"/>
         <w:numPr>
           <w:ilvl w:val="1"/>
           <w:numId w:val="6"/>
         </w:numPr>
         <w:spacing w:line="254" w:lineRule="auto"/>
         <w:rPr>
+          <w:rFonts w:cstheme="minorHAnsi"/>
+          <w:b/>
+          <w:bCs/>
+          <w:sz w:val="36"/>
+        </w:rPr>
+      </w:pPr>
+      <w:r>
+        <w:rPr>
           <w:rFonts w:cstheme="minorHAnsi" w:hint="eastAsia"/>
           <w:b/>
           <w:bCs/>
           <w:sz w:val="36"/>
         </w:rPr>
-      </w:pPr>
-      <w:r>
-        <w:rPr>
-          <w:rFonts w:cstheme="minorHAnsi" w:hint="eastAsia"/>
+        <w:t>F</w:t>
+      </w:r>
+      <w:r>
+        <w:rPr>
+          <w:rFonts w:cstheme="minorHAnsi"/>
           <w:b/>
           <w:bCs/>
           <w:sz w:val="36"/>
         </w:rPr>
-        <w:t>F</w:t>
-      </w:r>
-      <w:r>
-        <w:rPr>
-          <w:rFonts w:cstheme="minorHAnsi"/>
-          <w:b/>
-          <w:bCs/>
-          <w:sz w:val="36"/>
-        </w:rPr>
         <w:t>uture Improvements</w:t>
       </w:r>
     </w:p>
@@ -1708,7 +2169,7 @@
     <w:p>
       <w:pPr>
         <w:rPr>
-          <w:rFonts w:cstheme="minorHAnsi" w:hint="eastAsia"/>
+          <w:rFonts w:cstheme="minorHAnsi"/>
         </w:rPr>
       </w:pPr>
     </w:p>
@@ -1723,7 +2184,7 @@
 </file>
 
 <file path=word/endnotes.xml><?xml version="1.0" encoding="utf-8"?>
-<w:endnotes xmlns:wpc="http://schemas.microsoft.com/office/word/2010/wordprocessingCanvas" xmlns:cx="http://schemas.microsoft.com/office/drawing/2014/chartex" xmlns:cx1="http://schemas.microsoft.com/office/drawing/2015/9/8/chartex" xmlns:cx2="http://schemas.microsoft.com/office/drawing/2015/10/21/chartex" xmlns:cx3="http://schemas.microsoft.com/office/drawing/2016/5/9/chartex" xmlns:cx4="http://schemas.microsoft.com/office/drawing/2016/5/10/chartex" xmlns:cx5="http://schemas.microsoft.com/office/drawing/2016/5/11/chartex" xmlns:cx6="http://schemas.microsoft.com/office/drawing/2016/5/12/chartex" xmlns:cx7="http://schemas.microsoft.com/office/drawing/2016/5/13/chartex" xmlns:cx8="http://schemas.microsoft.com/office/drawing/2016/5/14/chartex" xmlns:mc="http://schemas.openxmlformats.org/markup-compatibility/2006" xmlns:aink="http://schemas.microsoft.com/office/drawing/2016/ink" xmlns:am3d="http://schemas.microsoft.com/office/drawing/2017/model3d" xmlns:o="urn:schemas-microsoft-com:office:office" xmlns:r="http://schemas.openxmlformats.org/officeDocument/2006/relationships" xmlns:m="http://schemas.openxmlformats.org/officeDocument/2006/math" xmlns:v="urn:schemas-microsoft-com:vml" xmlns:wp14="http://schemas.microsoft.com/office/word/2010/wordprocessingDrawing" xmlns:wp="http://schemas.openxmlformats.org/drawingml/2006/wordprocessingDrawing" xmlns:w10="urn:schemas-microsoft-com:office:word" xmlns:w="http://schemas.openxmlformats.org/wordprocessingml/2006/main" xmlns:w14="http://schemas.microsoft.com/office/word/2010/wordml" xmlns:w15="http://schemas.microsoft.com/office/word/2012/wordml" xmlns:w16cex="http://schemas.microsoft.com/office/word/2018/wordml/cex" xmlns:w16cid="http://schemas.microsoft.com/office/word/2016/wordml/cid" xmlns:w16="http://schemas.microsoft.com/office/word/2018/wordml" xmlns:w16sdtdh="http://schemas.microsoft.com/office/word/2020/wordml/sdtdatahash" xmlns:w16se="http://schemas.microsoft.com/office/word/2015/wordml/symex" xmlns:wpg="http://schemas.microsoft.com/office/word/2010/wordprocessingGroup" xmlns:wpi="http://schemas.microsoft.com/office/word/2010/wordprocessingInk" xmlns:wne="http://schemas.microsoft.com/office/word/2006/wordml" xmlns:wps="http://schemas.microsoft.com/office/word/2010/wordprocessingShape" mc:Ignorable="w14 w15 w16se w16cid w16 w16cex w16sdtdh wp14">
+<w:endnotes xmlns:wpc="http://schemas.microsoft.com/office/word/2010/wordprocessingCanvas" xmlns:cx="http://schemas.microsoft.com/office/drawing/2014/chartex" xmlns:cx1="http://schemas.microsoft.com/office/drawing/2015/9/8/chartex" xmlns:cx2="http://schemas.microsoft.com/office/drawing/2015/10/21/chartex" xmlns:cx3="http://schemas.microsoft.com/office/drawing/2016/5/9/chartex" xmlns:cx4="http://schemas.microsoft.com/office/drawing/2016/5/10/chartex" xmlns:cx5="http://schemas.microsoft.com/office/drawing/2016/5/11/chartex" xmlns:cx6="http://schemas.microsoft.com/office/drawing/2016/5/12/chartex" xmlns:cx7="http://schemas.microsoft.com/office/drawing/2016/5/13/chartex" xmlns:cx8="http://schemas.microsoft.com/office/drawing/2016/5/14/chartex" xmlns:mc="http://schemas.openxmlformats.org/markup-compatibility/2006" xmlns:aink="http://schemas.microsoft.com/office/drawing/2016/ink" xmlns:am3d="http://schemas.microsoft.com/office/drawing/2017/model3d" xmlns:o="urn:schemas-microsoft-com:office:office" xmlns:r="http://schemas.openxmlformats.org/officeDocument/2006/relationships" xmlns:m="http://schemas.openxmlformats.org/officeDocument/2006/math" xmlns:v="urn:schemas-microsoft-com:vml" xmlns:wp14="http://schemas.microsoft.com/office/word/2010/wordprocessingDrawing" xmlns:wp="http://schemas.openxmlformats.org/drawingml/2006/wordprocessingDrawing" xmlns:w10="urn:schemas-microsoft-com:office:word" xmlns:w="http://schemas.openxmlformats.org/wordprocessingml/2006/main" xmlns:w14="http://schemas.microsoft.com/office/word/2010/wordml" xmlns:w15="http://schemas.microsoft.com/office/word/2012/wordml" xmlns:w16cid="http://schemas.microsoft.com/office/word/2016/wordml/cid" xmlns:w16se="http://schemas.microsoft.com/office/word/2015/wordml/symex" xmlns:wpg="http://schemas.microsoft.com/office/word/2010/wordprocessingGroup" xmlns:wpi="http://schemas.microsoft.com/office/word/2010/wordprocessingInk" xmlns:wne="http://schemas.microsoft.com/office/word/2006/wordml" xmlns:wps="http://schemas.microsoft.com/office/word/2010/wordprocessingShape" mc:Ignorable="w14 w15 w16se w16cid wp14">
   <w:endnote w:type="separator" w:id="-1">
     <w:p>
       <w:pPr>
@@ -1748,7 +2209,7 @@
 </file>
 
 <file path=word/footnotes.xml><?xml version="1.0" encoding="utf-8"?>
-<w:footnotes xmlns:wpc="http://schemas.microsoft.com/office/word/2010/wordprocessingCanvas" xmlns:cx="http://schemas.microsoft.com/office/drawing/2014/chartex" xmlns:cx1="http://schemas.microsoft.com/office/drawing/2015/9/8/chartex" xmlns:cx2="http://schemas.microsoft.com/office/drawing/2015/10/21/chartex" xmlns:cx3="http://schemas.microsoft.com/office/drawing/2016/5/9/chartex" xmlns:cx4="http://schemas.microsoft.com/office/drawing/2016/5/10/chartex" xmlns:cx5="http://schemas.microsoft.com/office/drawing/2016/5/11/chartex" xmlns:cx6="http://schemas.microsoft.com/office/drawing/2016/5/12/chartex" xmlns:cx7="http://schemas.microsoft.com/office/drawing/2016/5/13/chartex" xmlns:cx8="http://schemas.microsoft.com/office/drawing/2016/5/14/chartex" xmlns:mc="http://schemas.openxmlformats.org/markup-compatibility/2006" xmlns:aink="http://schemas.microsoft.com/office/drawing/2016/ink" xmlns:am3d="http://schemas.microsoft.com/office/drawing/2017/model3d" xmlns:o="urn:schemas-microsoft-com:office:office" xmlns:r="http://schemas.openxmlformats.org/officeDocument/2006/relationships" xmlns:m="http://schemas.openxmlformats.org/officeDocument/2006/math" xmlns:v="urn:schemas-microsoft-com:vml" xmlns:wp14="http://schemas.microsoft.com/office/word/2010/wordprocessingDrawing" xmlns:wp="http://schemas.openxmlformats.org/drawingml/2006/wordprocessingDrawing" xmlns:w10="urn:schemas-microsoft-com:office:word" xmlns:w="http://schemas.openxmlformats.org/wordprocessingml/2006/main" xmlns:w14="http://schemas.microsoft.com/office/word/2010/wordml" xmlns:w15="http://schemas.microsoft.com/office/word/2012/wordml" xmlns:w16cex="http://schemas.microsoft.com/office/word/2018/wordml/cex" xmlns:w16cid="http://schemas.microsoft.com/office/word/2016/wordml/cid" xmlns:w16="http://schemas.microsoft.com/office/word/2018/wordml" xmlns:w16sdtdh="http://schemas.microsoft.com/office/word/2020/wordml/sdtdatahash" xmlns:w16se="http://schemas.microsoft.com/office/word/2015/wordml/symex" xmlns:wpg="http://schemas.microsoft.com/office/word/2010/wordprocessingGroup" xmlns:wpi="http://schemas.microsoft.com/office/word/2010/wordprocessingInk" xmlns:wne="http://schemas.microsoft.com/office/word/2006/wordml" xmlns:wps="http://schemas.microsoft.com/office/word/2010/wordprocessingShape" mc:Ignorable="w14 w15 w16se w16cid w16 w16cex w16sdtdh wp14">
+<w:footnotes xmlns:wpc="http://schemas.microsoft.com/office/word/2010/wordprocessingCanvas" xmlns:cx="http://schemas.microsoft.com/office/drawing/2014/chartex" xmlns:cx1="http://schemas.microsoft.com/office/drawing/2015/9/8/chartex" xmlns:cx2="http://schemas.microsoft.com/office/drawing/2015/10/21/chartex" xmlns:cx3="http://schemas.microsoft.com/office/drawing/2016/5/9/chartex" xmlns:cx4="http://schemas.microsoft.com/office/drawing/2016/5/10/chartex" xmlns:cx5="http://schemas.microsoft.com/office/drawing/2016/5/11/chartex" xmlns:cx6="http://schemas.microsoft.com/office/drawing/2016/5/12/chartex" xmlns:cx7="http://schemas.microsoft.com/office/drawing/2016/5/13/chartex" xmlns:cx8="http://schemas.microsoft.com/office/drawing/2016/5/14/chartex" xmlns:mc="http://schemas.openxmlformats.org/markup-compatibility/2006" xmlns:aink="http://schemas.microsoft.com/office/drawing/2016/ink" xmlns:am3d="http://schemas.microsoft.com/office/drawing/2017/model3d" xmlns:o="urn:schemas-microsoft-com:office:office" xmlns:r="http://schemas.openxmlformats.org/officeDocument/2006/relationships" xmlns:m="http://schemas.openxmlformats.org/officeDocument/2006/math" xmlns:v="urn:schemas-microsoft-com:vml" xmlns:wp14="http://schemas.microsoft.com/office/word/2010/wordprocessingDrawing" xmlns:wp="http://schemas.openxmlformats.org/drawingml/2006/wordprocessingDrawing" xmlns:w10="urn:schemas-microsoft-com:office:word" xmlns:w="http://schemas.openxmlformats.org/wordprocessingml/2006/main" xmlns:w14="http://schemas.microsoft.com/office/word/2010/wordml" xmlns:w15="http://schemas.microsoft.com/office/word/2012/wordml" xmlns:w16cid="http://schemas.microsoft.com/office/word/2016/wordml/cid" xmlns:w16se="http://schemas.microsoft.com/office/word/2015/wordml/symex" xmlns:wpg="http://schemas.microsoft.com/office/word/2010/wordprocessingGroup" xmlns:wpi="http://schemas.microsoft.com/office/word/2010/wordprocessingInk" xmlns:wne="http://schemas.microsoft.com/office/word/2006/wordml" xmlns:wps="http://schemas.microsoft.com/office/word/2010/wordprocessingShape" mc:Ignorable="w14 w15 w16se w16cid wp14">
   <w:footnote w:type="separator" w:id="-1">
     <w:p>
       <w:pPr>
@@ -1773,7 +2234,7 @@
 </file>
 
 <file path=word/numbering.xml><?xml version="1.0" encoding="utf-8"?>
-<w:numbering xmlns:wpc="http://schemas.microsoft.com/office/word/2010/wordprocessingCanvas" xmlns:cx="http://schemas.microsoft.com/office/drawing/2014/chartex" xmlns:cx1="http://schemas.microsoft.com/office/drawing/2015/9/8/chartex" xmlns:cx2="http://schemas.microsoft.com/office/drawing/2015/10/21/chartex" xmlns:cx3="http://schemas.microsoft.com/office/drawing/2016/5/9/chartex" xmlns:cx4="http://schemas.microsoft.com/office/drawing/2016/5/10/chartex" xmlns:cx5="http://schemas.microsoft.com/office/drawing/2016/5/11/chartex" xmlns:cx6="http://schemas.microsoft.com/office/drawing/2016/5/12/chartex" xmlns:cx7="http://schemas.microsoft.com/office/drawing/2016/5/13/chartex" xmlns:cx8="http://schemas.microsoft.com/office/drawing/2016/5/14/chartex" xmlns:mc="http://schemas.openxmlformats.org/markup-compatibility/2006" xmlns:aink="http://schemas.microsoft.com/office/drawing/2016/ink" xmlns:am3d="http://schemas.microsoft.com/office/drawing/2017/model3d" xmlns:o="urn:schemas-microsoft-com:office:office" xmlns:r="http://schemas.openxmlformats.org/officeDocument/2006/relationships" xmlns:m="http://schemas.openxmlformats.org/officeDocument/2006/math" xmlns:v="urn:schemas-microsoft-com:vml" xmlns:wp14="http://schemas.microsoft.com/office/word/2010/wordprocessingDrawing" xmlns:wp="http://schemas.openxmlformats.org/drawingml/2006/wordprocessingDrawing" xmlns:w10="urn:schemas-microsoft-com:office:word" xmlns:w="http://schemas.openxmlformats.org/wordprocessingml/2006/main" xmlns:w14="http://schemas.microsoft.com/office/word/2010/wordml" xmlns:w15="http://schemas.microsoft.com/office/word/2012/wordml" xmlns:w16cex="http://schemas.microsoft.com/office/word/2018/wordml/cex" xmlns:w16cid="http://schemas.microsoft.com/office/word/2016/wordml/cid" xmlns:w16="http://schemas.microsoft.com/office/word/2018/wordml" xmlns:w16sdtdh="http://schemas.microsoft.com/office/word/2020/wordml/sdtdatahash" xmlns:w16se="http://schemas.microsoft.com/office/word/2015/wordml/symex" xmlns:wpg="http://schemas.microsoft.com/office/word/2010/wordprocessingGroup" xmlns:wpi="http://schemas.microsoft.com/office/word/2010/wordprocessingInk" xmlns:wne="http://schemas.microsoft.com/office/word/2006/wordml" xmlns:wps="http://schemas.microsoft.com/office/word/2010/wordprocessingShape" mc:Ignorable="w14 w15 w16se w16cid w16 w16cex w16sdtdh wp14">
+<w:numbering xmlns:wpc="http://schemas.microsoft.com/office/word/2010/wordprocessingCanvas" xmlns:cx="http://schemas.microsoft.com/office/drawing/2014/chartex" xmlns:cx1="http://schemas.microsoft.com/office/drawing/2015/9/8/chartex" xmlns:cx2="http://schemas.microsoft.com/office/drawing/2015/10/21/chartex" xmlns:cx3="http://schemas.microsoft.com/office/drawing/2016/5/9/chartex" xmlns:cx4="http://schemas.microsoft.com/office/drawing/2016/5/10/chartex" xmlns:cx5="http://schemas.microsoft.com/office/drawing/2016/5/11/chartex" xmlns:cx6="http://schemas.microsoft.com/office/drawing/2016/5/12/chartex" xmlns:cx7="http://schemas.microsoft.com/office/drawing/2016/5/13/chartex" xmlns:cx8="http://schemas.microsoft.com/office/drawing/2016/5/14/chartex" xmlns:mc="http://schemas.openxmlformats.org/markup-compatibility/2006" xmlns:aink="http://schemas.microsoft.com/office/drawing/2016/ink" xmlns:am3d="http://schemas.microsoft.com/office/drawing/2017/model3d" xmlns:o="urn:schemas-microsoft-com:office:office" xmlns:r="http://schemas.openxmlformats.org/officeDocument/2006/relationships" xmlns:m="http://schemas.openxmlformats.org/officeDocument/2006/math" xmlns:v="urn:schemas-microsoft-com:vml" xmlns:wp14="http://schemas.microsoft.com/office/word/2010/wordprocessingDrawing" xmlns:wp="http://schemas.openxmlformats.org/drawingml/2006/wordprocessingDrawing" xmlns:w10="urn:schemas-microsoft-com:office:word" xmlns:w="http://schemas.openxmlformats.org/wordprocessingml/2006/main" xmlns:w14="http://schemas.microsoft.com/office/word/2010/wordml" xmlns:w15="http://schemas.microsoft.com/office/word/2012/wordml" xmlns:w16cid="http://schemas.microsoft.com/office/word/2016/wordml/cid" xmlns:w16se="http://schemas.microsoft.com/office/word/2015/wordml/symex" xmlns:wpg="http://schemas.microsoft.com/office/word/2010/wordprocessingGroup" xmlns:wpi="http://schemas.microsoft.com/office/word/2010/wordprocessingInk" xmlns:wne="http://schemas.microsoft.com/office/word/2006/wordml" xmlns:wps="http://schemas.microsoft.com/office/word/2010/wordprocessingShape" mc:Ignorable="w14 w15 w16se w16cid wp14">
   <w:abstractNum w:abstractNumId="0" w15:restartNumberingAfterBreak="0">
     <w:nsid w:val="10540DFD"/>
     <w:multiLevelType w:val="hybridMultilevel"/>
@@ -2307,7 +2768,7 @@
 </file>
 
 <file path=word/styles.xml><?xml version="1.0" encoding="utf-8"?>
-<w:styles xmlns:mc="http://schemas.openxmlformats.org/markup-compatibility/2006" xmlns:r="http://schemas.openxmlformats.org/officeDocument/2006/relationships" xmlns:w="http://schemas.openxmlformats.org/wordprocessingml/2006/main" xmlns:w14="http://schemas.microsoft.com/office/word/2010/wordml" xmlns:w15="http://schemas.microsoft.com/office/word/2012/wordml" xmlns:w16cex="http://schemas.microsoft.com/office/word/2018/wordml/cex" xmlns:w16cid="http://schemas.microsoft.com/office/word/2016/wordml/cid" xmlns:w16="http://schemas.microsoft.com/office/word/2018/wordml" xmlns:w16sdtdh="http://schemas.microsoft.com/office/word/2020/wordml/sdtdatahash" xmlns:w16se="http://schemas.microsoft.com/office/word/2015/wordml/symex" mc:Ignorable="w14 w15 w16se w16cid w16 w16cex w16sdtdh">
+<w:styles xmlns:mc="http://schemas.openxmlformats.org/markup-compatibility/2006" xmlns:r="http://schemas.openxmlformats.org/officeDocument/2006/relationships" xmlns:w="http://schemas.openxmlformats.org/wordprocessingml/2006/main" xmlns:w14="http://schemas.microsoft.com/office/word/2010/wordml" xmlns:w15="http://schemas.microsoft.com/office/word/2012/wordml" xmlns:w16cid="http://schemas.microsoft.com/office/word/2016/wordml/cid" xmlns:w16se="http://schemas.microsoft.com/office/word/2015/wordml/symex" mc:Ignorable="w14 w15 w16se w16cid">
   <w:docDefaults>
     <w:rPrDefault>
       <w:rPr>
@@ -2323,7 +2784,7 @@
       </w:pPr>
     </w:pPrDefault>
   </w:docDefaults>
-  <w:latentStyles w:defLockedState="0" w:defUIPriority="99" w:defSemiHidden="0" w:defUnhideWhenUsed="0" w:defQFormat="0" w:count="376">
+  <w:latentStyles w:defLockedState="0" w:defUIPriority="99" w:defSemiHidden="0" w:defUnhideWhenUsed="0" w:defQFormat="0" w:count="375">
     <w:lsdException w:name="Normal" w:uiPriority="0" w:qFormat="1"/>
     <w:lsdException w:name="heading 1" w:uiPriority="9" w:qFormat="1"/>
     <w:lsdException w:name="heading 2" w:semiHidden="1" w:uiPriority="9" w:unhideWhenUsed="1" w:qFormat="1"/>
@@ -2429,6 +2890,7 @@
     <w:lsdException w:name="HTML Sample" w:semiHidden="1" w:unhideWhenUsed="1"/>
     <w:lsdException w:name="HTML Typewriter" w:semiHidden="1" w:unhideWhenUsed="1"/>
     <w:lsdException w:name="HTML Variable" w:semiHidden="1" w:unhideWhenUsed="1"/>
+    <w:lsdException w:name="Normal Table" w:semiHidden="1" w:unhideWhenUsed="1"/>
     <w:lsdException w:name="annotation subject" w:semiHidden="1" w:unhideWhenUsed="1"/>
     <w:lsdException w:name="No List" w:semiHidden="1" w:unhideWhenUsed="1"/>
     <w:lsdException w:name="Outline List 1" w:semiHidden="1" w:unhideWhenUsed="1"/>
@@ -2475,8 +2937,10 @@
     <w:lsdException w:name="Table Subtle 2" w:semiHidden="1" w:unhideWhenUsed="1"/>
     <w:lsdException w:name="Table Web 1" w:semiHidden="1" w:unhideWhenUsed="1"/>
     <w:lsdException w:name="Table Web 2" w:semiHidden="1" w:unhideWhenUsed="1"/>
+    <w:lsdException w:name="Table Web 3" w:semiHidden="1" w:unhideWhenUsed="1"/>
     <w:lsdException w:name="Balloon Text" w:semiHidden="1" w:unhideWhenUsed="1"/>
     <w:lsdException w:name="Table Grid" w:uiPriority="39"/>
+    <w:lsdException w:name="Table Theme" w:semiHidden="1" w:unhideWhenUsed="1"/>
     <w:lsdException w:name="Placeholder Text" w:semiHidden="1"/>
     <w:lsdException w:name="No Spacing" w:uiPriority="1" w:qFormat="1"/>
     <w:lsdException w:name="Light Shading" w:uiPriority="60"/>
@@ -2696,9 +3160,8 @@
     <w:lsdException w:name="Smart Hyperlink" w:semiHidden="1" w:unhideWhenUsed="1"/>
     <w:lsdException w:name="Hashtag" w:semiHidden="1" w:unhideWhenUsed="1"/>
     <w:lsdException w:name="Unresolved Mention" w:semiHidden="1" w:unhideWhenUsed="1"/>
-    <w:lsdException w:name="Smart Link" w:semiHidden="1" w:unhideWhenUsed="1"/>
   </w:latentStyles>
-  <w:style w:type="paragraph" w:default="1" w:styleId="a">
+  <w:style w:type="paragraph" w:default="1" w:styleId="Normal">
     <w:name w:val="Normal"/>
     <w:qFormat/>
     <w:rsid w:val="00BA0212"/>
@@ -2709,13 +3172,13 @@
       <w:lang w:val="en-SG"/>
     </w:rPr>
   </w:style>
-  <w:style w:type="character" w:default="1" w:styleId="a0">
+  <w:style w:type="character" w:default="1" w:styleId="DefaultParagraphFont">
     <w:name w:val="Default Paragraph Font"/>
     <w:uiPriority w:val="1"/>
     <w:semiHidden/>
     <w:unhideWhenUsed/>
   </w:style>
-  <w:style w:type="table" w:default="1" w:styleId="a1">
+  <w:style w:type="table" w:default="1" w:styleId="TableNormal">
     <w:name w:val="Normal Table"/>
     <w:uiPriority w:val="99"/>
     <w:semiHidden/>
@@ -2730,15 +3193,15 @@
       </w:tblCellMar>
     </w:tblPr>
   </w:style>
-  <w:style w:type="numbering" w:default="1" w:styleId="a2">
+  <w:style w:type="numbering" w:default="1" w:styleId="NoList">
     <w:name w:val="No List"/>
     <w:uiPriority w:val="99"/>
     <w:semiHidden/>
     <w:unhideWhenUsed/>
   </w:style>
-  <w:style w:type="paragraph" w:styleId="a3">
+  <w:style w:type="paragraph" w:styleId="ListParagraph">
     <w:name w:val="List Paragraph"/>
-    <w:basedOn w:val="a"/>
+    <w:basedOn w:val="Normal"/>
     <w:uiPriority w:val="1"/>
     <w:qFormat/>
     <w:rsid w:val="00BA0212"/>
@@ -2747,10 +3210,10 @@
       <w:contextualSpacing/>
     </w:pPr>
   </w:style>
-  <w:style w:type="paragraph" w:styleId="a4">
+  <w:style w:type="paragraph" w:styleId="Caption">
     <w:name w:val="caption"/>
-    <w:basedOn w:val="a"/>
-    <w:next w:val="a"/>
+    <w:basedOn w:val="Normal"/>
+    <w:next w:val="Normal"/>
     <w:uiPriority w:val="35"/>
     <w:unhideWhenUsed/>
     <w:qFormat/>
@@ -2766,10 +3229,10 @@
       <w:szCs w:val="18"/>
     </w:rPr>
   </w:style>
-  <w:style w:type="paragraph" w:styleId="a5">
+  <w:style w:type="paragraph" w:styleId="Header">
     <w:name w:val="header"/>
-    <w:basedOn w:val="a"/>
-    <w:link w:val="a6"/>
+    <w:basedOn w:val="Normal"/>
+    <w:link w:val="HeaderChar"/>
     <w:uiPriority w:val="99"/>
     <w:unhideWhenUsed/>
     <w:rsid w:val="00E876D8"/>
@@ -2790,10 +3253,10 @@
       <w:szCs w:val="18"/>
     </w:rPr>
   </w:style>
-  <w:style w:type="character" w:customStyle="1" w:styleId="a6">
-    <w:name w:val="页眉 字符"/>
-    <w:basedOn w:val="a0"/>
-    <w:link w:val="a5"/>
+  <w:style w:type="character" w:customStyle="1" w:styleId="HeaderChar">
+    <w:name w:val="Header Char"/>
+    <w:basedOn w:val="DefaultParagraphFont"/>
+    <w:link w:val="Header"/>
     <w:uiPriority w:val="99"/>
     <w:rsid w:val="00E876D8"/>
     <w:rPr>
@@ -2802,10 +3265,10 @@
       <w:lang w:val="en-SG"/>
     </w:rPr>
   </w:style>
-  <w:style w:type="paragraph" w:styleId="a7">
+  <w:style w:type="paragraph" w:styleId="Footer">
     <w:name w:val="footer"/>
-    <w:basedOn w:val="a"/>
-    <w:link w:val="a8"/>
+    <w:basedOn w:val="Normal"/>
+    <w:link w:val="FooterChar"/>
     <w:uiPriority w:val="99"/>
     <w:unhideWhenUsed/>
     <w:rsid w:val="00E876D8"/>
@@ -2822,10 +3285,10 @@
       <w:szCs w:val="18"/>
     </w:rPr>
   </w:style>
-  <w:style w:type="character" w:customStyle="1" w:styleId="a8">
-    <w:name w:val="页脚 字符"/>
-    <w:basedOn w:val="a0"/>
-    <w:link w:val="a7"/>
+  <w:style w:type="character" w:customStyle="1" w:styleId="FooterChar">
+    <w:name w:val="Footer Char"/>
+    <w:basedOn w:val="DefaultParagraphFont"/>
+    <w:link w:val="Footer"/>
     <w:uiPriority w:val="99"/>
     <w:rsid w:val="00E876D8"/>
     <w:rPr>
@@ -2833,6 +3296,25 @@
       <w:szCs w:val="18"/>
       <w:lang w:val="en-SG"/>
     </w:rPr>
+  </w:style>
+  <w:style w:type="table" w:styleId="TableGrid">
+    <w:name w:val="Table Grid"/>
+    <w:basedOn w:val="TableNormal"/>
+    <w:uiPriority w:val="39"/>
+    <w:rsid w:val="00CB2DC9"/>
+    <w:pPr>
+      <w:spacing w:after="0" w:line="240" w:lineRule="auto"/>
+    </w:pPr>
+    <w:tblPr>
+      <w:tblBorders>
+        <w:top w:val="single" w:sz="4" w:space="0" w:color="auto"/>
+        <w:left w:val="single" w:sz="4" w:space="0" w:color="auto"/>
+        <w:bottom w:val="single" w:sz="4" w:space="0" w:color="auto"/>
+        <w:right w:val="single" w:sz="4" w:space="0" w:color="auto"/>
+        <w:insideH w:val="single" w:sz="4" w:space="0" w:color="auto"/>
+        <w:insideV w:val="single" w:sz="4" w:space="0" w:color="auto"/>
+      </w:tblBorders>
+    </w:tblPr>
   </w:style>
 </w:styles>
 </file>

</xml_diff>